<commit_message>
Update MarketShopShamKhal proyekti qeydleri .docx
</commit_message>
<xml_diff>
--- a/MarketShopShamKhal/MarketShopShamKhal proyekti qeydleri .docx
+++ b/MarketShopShamKhal/MarketShopShamKhal proyekti qeydleri .docx
@@ -4,6 +4,7 @@
   <w:body>
     <w:p>
       <w:pPr>
+        <w:spacing w:line="276" w:lineRule="auto"/>
         <w:ind w:left="720" w:firstLine="720"/>
         <w:rPr>
           <w:i/>
@@ -50,7 +51,7 @@
     </w:p>
     <w:p>
       <w:pPr>
-        <w:spacing w:after="0" w:line="240" w:lineRule="auto"/>
+        <w:spacing w:after="0" w:line="276" w:lineRule="auto"/>
       </w:pPr>
       <w:proofErr w:type="spellStart"/>
       <w:r>
@@ -76,7 +77,7 @@
     </w:p>
     <w:p>
       <w:pPr>
-        <w:spacing w:after="0" w:line="240" w:lineRule="auto"/>
+        <w:spacing w:after="0" w:line="276" w:lineRule="auto"/>
         <w:ind w:firstLine="720"/>
       </w:pPr>
       <w:r>
@@ -96,7 +97,7 @@
     </w:p>
     <w:p>
       <w:pPr>
-        <w:spacing w:after="0" w:line="240" w:lineRule="auto"/>
+        <w:spacing w:after="0" w:line="276" w:lineRule="auto"/>
       </w:pPr>
       <w:proofErr w:type="spellStart"/>
       <w:r>
@@ -114,7 +115,7 @@
     </w:p>
     <w:p>
       <w:pPr>
-        <w:spacing w:after="0" w:line="240" w:lineRule="auto"/>
+        <w:spacing w:after="0" w:line="276" w:lineRule="auto"/>
       </w:pPr>
       <w:r>
         <w:tab/>
@@ -134,7 +135,7 @@
     </w:p>
     <w:p>
       <w:pPr>
-        <w:spacing w:after="0" w:line="240" w:lineRule="auto"/>
+        <w:spacing w:after="0" w:line="276" w:lineRule="auto"/>
       </w:pPr>
       <w:r>
         <w:tab/>
@@ -142,16 +143,7 @@
       </w:r>
       <w:proofErr w:type="gramStart"/>
       <w:r>
-        <w:t>(</w:t>
-      </w:r>
-      <w:r>
-        <w:t>{</w:t>
-      </w:r>
-      <w:r>
-        <w:t xml:space="preserve"> </w:t>
-      </w:r>
-      <w:r>
-        <w:t>"</w:t>
+        <w:t>({ "</w:t>
       </w:r>
       <w:proofErr w:type="gramEnd"/>
       <w:r>
@@ -168,7 +160,7 @@
     </w:p>
     <w:p>
       <w:pPr>
-        <w:spacing w:after="0" w:line="240" w:lineRule="auto"/>
+        <w:spacing w:after="0" w:line="276" w:lineRule="auto"/>
       </w:pPr>
       <w:r>
         <w:t xml:space="preserve">   </w:t>
@@ -178,14 +170,12 @@
       </w:r>
       <w:r>
         <w:tab/>
-      </w:r>
-      <w:r>
         <w:t xml:space="preserve"> "barcode": "1234",</w:t>
       </w:r>
     </w:p>
     <w:p>
       <w:pPr>
-        <w:spacing w:after="0" w:line="240" w:lineRule="auto"/>
+        <w:spacing w:after="0" w:line="276" w:lineRule="auto"/>
       </w:pPr>
       <w:r>
         <w:t xml:space="preserve">   </w:t>
@@ -195,14 +185,12 @@
       </w:r>
       <w:r>
         <w:tab/>
-      </w:r>
-      <w:r>
         <w:t xml:space="preserve"> "price": 684,</w:t>
       </w:r>
     </w:p>
     <w:p>
       <w:pPr>
-        <w:spacing w:after="0" w:line="240" w:lineRule="auto"/>
+        <w:spacing w:after="0" w:line="276" w:lineRule="auto"/>
       </w:pPr>
       <w:r>
         <w:t xml:space="preserve">  </w:t>
@@ -212,14 +200,12 @@
       </w:r>
       <w:r>
         <w:tab/>
-      </w:r>
-      <w:r>
         <w:t xml:space="preserve">  "cost": "558",</w:t>
       </w:r>
     </w:p>
     <w:p>
       <w:pPr>
-        <w:spacing w:after="0" w:line="240" w:lineRule="auto"/>
+        <w:spacing w:after="0" w:line="276" w:lineRule="auto"/>
       </w:pPr>
       <w:r>
         <w:t xml:space="preserve">   </w:t>
@@ -233,16 +219,13 @@
       </w:r>
       <w:proofErr w:type="gramStart"/>
       <w:r>
-        <w:t>}</w:t>
-      </w:r>
-      <w:r>
-        <w:t xml:space="preserve"> )</w:t>
+        <w:t>} )</w:t>
       </w:r>
       <w:proofErr w:type="gramEnd"/>
     </w:p>
     <w:p>
       <w:pPr>
-        <w:spacing w:after="0" w:line="240" w:lineRule="auto"/>
+        <w:spacing w:after="0" w:line="276" w:lineRule="auto"/>
       </w:pPr>
       <w:r>
         <w:t xml:space="preserve">Product-un </w:t>
@@ -255,7 +238,7 @@
     </w:p>
     <w:p>
       <w:pPr>
-        <w:spacing w:after="0" w:line="240" w:lineRule="auto"/>
+        <w:spacing w:after="0" w:line="276" w:lineRule="auto"/>
       </w:pPr>
       <w:r>
         <w:tab/>
@@ -275,7 +258,7 @@
     </w:p>
     <w:p>
       <w:pPr>
-        <w:spacing w:after="0" w:line="240" w:lineRule="auto"/>
+        <w:spacing w:after="0" w:line="276" w:lineRule="auto"/>
       </w:pPr>
       <w:proofErr w:type="spellStart"/>
       <w:r>
@@ -301,7 +284,7 @@
     </w:p>
     <w:p>
       <w:pPr>
-        <w:spacing w:after="0" w:line="240" w:lineRule="auto"/>
+        <w:spacing w:after="0" w:line="276" w:lineRule="auto"/>
       </w:pPr>
       <w:r>
         <w:tab/>
@@ -321,7 +304,7 @@
     </w:p>
     <w:p>
       <w:pPr>
-        <w:spacing w:after="0" w:line="240" w:lineRule="auto"/>
+        <w:spacing w:after="0" w:line="276" w:lineRule="auto"/>
       </w:pPr>
       <w:r>
         <w:tab/>
@@ -329,166 +312,137 @@
       </w:r>
       <w:proofErr w:type="gramStart"/>
       <w:r>
-        <w:t>(</w:t>
-      </w:r>
-      <w:r>
-        <w:t>{</w:t>
-      </w:r>
-      <w:r>
-        <w:t xml:space="preserve"> </w:t>
-      </w:r>
-      <w:r>
+        <w:t>({ "</w:t>
+      </w:r>
+      <w:proofErr w:type="gramEnd"/>
+      <w:r>
+        <w:t>id": 5,</w:t>
+      </w:r>
+    </w:p>
+    <w:p>
+      <w:pPr>
+        <w:spacing w:after="0" w:line="276" w:lineRule="auto"/>
+      </w:pPr>
+      <w:r>
+        <w:t xml:space="preserve">    </w:t>
+      </w:r>
+      <w:r>
+        <w:tab/>
+      </w:r>
+      <w:r>
+        <w:tab/>
+        <w:t>"name": "new product2",</w:t>
+      </w:r>
+    </w:p>
+    <w:p>
+      <w:pPr>
+        <w:spacing w:after="0" w:line="276" w:lineRule="auto"/>
+      </w:pPr>
+      <w:r>
+        <w:t xml:space="preserve">    </w:t>
+      </w:r>
+      <w:r>
+        <w:tab/>
+      </w:r>
+      <w:r>
+        <w:tab/>
+        <w:t>"barcode": 1234,</w:t>
+      </w:r>
+    </w:p>
+    <w:p>
+      <w:pPr>
+        <w:spacing w:after="0" w:line="276" w:lineRule="auto"/>
+      </w:pPr>
+      <w:r>
+        <w:t xml:space="preserve">   </w:t>
+      </w:r>
+      <w:r>
+        <w:tab/>
+      </w:r>
+      <w:r>
+        <w:tab/>
+        <w:t xml:space="preserve"> "price": 150.0,</w:t>
+      </w:r>
+    </w:p>
+    <w:p>
+      <w:pPr>
+        <w:spacing w:after="0" w:line="276" w:lineRule="auto"/>
+      </w:pPr>
+      <w:r>
+        <w:t xml:space="preserve">    </w:t>
+      </w:r>
+      <w:r>
+        <w:tab/>
+      </w:r>
+      <w:r>
+        <w:tab/>
+        <w:t>"description": null,</w:t>
+      </w:r>
+    </w:p>
+    <w:p>
+      <w:pPr>
+        <w:spacing w:after="0" w:line="276" w:lineRule="auto"/>
+      </w:pPr>
+      <w:r>
+        <w:t xml:space="preserve">    </w:t>
+      </w:r>
+      <w:r>
+        <w:tab/>
+      </w:r>
+      <w:r>
+        <w:tab/>
+        <w:t>"cost": 120.0,</w:t>
+      </w:r>
+    </w:p>
+    <w:p>
+      <w:pPr>
+        <w:spacing w:after="0" w:line="276" w:lineRule="auto"/>
+      </w:pPr>
+      <w:r>
+        <w:t xml:space="preserve">    </w:t>
+      </w:r>
+      <w:r>
+        <w:tab/>
+      </w:r>
+      <w:r>
+        <w:tab/>
         <w:t>"</w:t>
       </w:r>
+      <w:proofErr w:type="spellStart"/>
+      <w:r>
+        <w:t>registerDate</w:t>
+      </w:r>
+      <w:proofErr w:type="spellEnd"/>
+      <w:r>
+        <w:t>": "2023-04-05T18:45:02.4341341",</w:t>
+      </w:r>
+    </w:p>
+    <w:p>
+      <w:pPr>
+        <w:spacing w:after="0" w:line="276" w:lineRule="auto"/>
+      </w:pPr>
+      <w:r>
+        <w:t xml:space="preserve">    </w:t>
+      </w:r>
+      <w:r>
+        <w:tab/>
+      </w:r>
+      <w:r>
+        <w:tab/>
+        <w:t xml:space="preserve">"quantity": </w:t>
+      </w:r>
+      <w:proofErr w:type="gramStart"/>
+      <w:r>
+        <w:t>5.0 }</w:t>
+      </w:r>
       <w:proofErr w:type="gramEnd"/>
       <w:r>
-        <w:t>id": 5,</w:t>
-      </w:r>
-    </w:p>
-    <w:p>
-      <w:pPr>
-        <w:spacing w:after="0" w:line="240" w:lineRule="auto"/>
-      </w:pPr>
-      <w:r>
-        <w:t xml:space="preserve">    </w:t>
-      </w:r>
-      <w:r>
-        <w:tab/>
-      </w:r>
-      <w:r>
-        <w:tab/>
-      </w:r>
-      <w:r>
-        <w:t>"name": "new product2",</w:t>
-      </w:r>
-    </w:p>
-    <w:p>
-      <w:pPr>
-        <w:spacing w:after="0" w:line="240" w:lineRule="auto"/>
-      </w:pPr>
-      <w:r>
-        <w:t xml:space="preserve">    </w:t>
-      </w:r>
-      <w:r>
-        <w:tab/>
-      </w:r>
-      <w:r>
-        <w:tab/>
-      </w:r>
-      <w:r>
-        <w:t>"barcode": 1234,</w:t>
-      </w:r>
-    </w:p>
-    <w:p>
-      <w:pPr>
-        <w:spacing w:after="0" w:line="240" w:lineRule="auto"/>
-      </w:pPr>
-      <w:r>
-        <w:t xml:space="preserve">   </w:t>
-      </w:r>
-      <w:r>
-        <w:tab/>
-      </w:r>
-      <w:r>
-        <w:tab/>
-      </w:r>
-      <w:r>
-        <w:t xml:space="preserve"> "price": 150.0,</w:t>
-      </w:r>
-    </w:p>
-    <w:p>
-      <w:pPr>
-        <w:spacing w:after="0" w:line="240" w:lineRule="auto"/>
-      </w:pPr>
-      <w:r>
-        <w:t xml:space="preserve">    </w:t>
-      </w:r>
-      <w:r>
-        <w:tab/>
-      </w:r>
-      <w:r>
-        <w:tab/>
-      </w:r>
-      <w:r>
-        <w:t>"description": null,</w:t>
-      </w:r>
-    </w:p>
-    <w:p>
-      <w:pPr>
-        <w:spacing w:after="0" w:line="240" w:lineRule="auto"/>
-      </w:pPr>
-      <w:r>
-        <w:t xml:space="preserve">    </w:t>
-      </w:r>
-      <w:r>
-        <w:tab/>
-      </w:r>
-      <w:r>
-        <w:tab/>
-      </w:r>
-      <w:r>
-        <w:t>"cost": 120.0,</w:t>
-      </w:r>
-    </w:p>
-    <w:p>
-      <w:pPr>
-        <w:spacing w:after="0" w:line="240" w:lineRule="auto"/>
-      </w:pPr>
-      <w:r>
-        <w:t xml:space="preserve">    </w:t>
-      </w:r>
-      <w:r>
-        <w:tab/>
-      </w:r>
-      <w:r>
-        <w:tab/>
-      </w:r>
-      <w:r>
-        <w:t>"</w:t>
-      </w:r>
-      <w:proofErr w:type="spellStart"/>
-      <w:r>
-        <w:t>registerDate</w:t>
-      </w:r>
-      <w:proofErr w:type="spellEnd"/>
-      <w:r>
-        <w:t>": "2023-04-05T18:45:02.4341341",</w:t>
-      </w:r>
-    </w:p>
-    <w:p>
-      <w:pPr>
-        <w:spacing w:after="0" w:line="240" w:lineRule="auto"/>
-      </w:pPr>
-      <w:r>
-        <w:t xml:space="preserve">    </w:t>
-      </w:r>
-      <w:r>
-        <w:tab/>
-      </w:r>
-      <w:r>
-        <w:tab/>
-      </w:r>
-      <w:r>
-        <w:t>"quant</w:t>
-      </w:r>
-      <w:r>
-        <w:t xml:space="preserve">ity": </w:t>
-      </w:r>
-      <w:proofErr w:type="gramStart"/>
-      <w:r>
-        <w:t xml:space="preserve">5.0 </w:t>
-      </w:r>
-      <w:r>
-        <w:t>}</w:t>
-      </w:r>
-      <w:proofErr w:type="gramEnd"/>
-      <w:r>
         <w:t>)</w:t>
       </w:r>
     </w:p>
     <w:p>
       <w:pPr>
-        <w:spacing w:after="0" w:line="240" w:lineRule="auto"/>
+        <w:spacing w:after="0" w:line="276" w:lineRule="auto"/>
       </w:pPr>
       <w:proofErr w:type="spellStart"/>
       <w:r>
@@ -530,7 +484,7 @@
     </w:p>
     <w:p>
       <w:pPr>
-        <w:spacing w:after="0" w:line="240" w:lineRule="auto"/>
+        <w:spacing w:after="0" w:line="276" w:lineRule="auto"/>
       </w:pPr>
       <w:r>
         <w:tab/>
@@ -550,7 +504,7 @@
     </w:p>
     <w:p>
       <w:pPr>
-        <w:spacing w:after="0" w:line="240" w:lineRule="auto"/>
+        <w:spacing w:after="0" w:line="276" w:lineRule="auto"/>
       </w:pPr>
       <w:r>
         <w:tab/>
@@ -577,7 +531,7 @@
     </w:p>
     <w:p>
       <w:pPr>
-        <w:spacing w:after="0" w:line="240" w:lineRule="auto"/>
+        <w:spacing w:after="0" w:line="276" w:lineRule="auto"/>
       </w:pPr>
       <w:proofErr w:type="spellStart"/>
       <w:r>
@@ -865,7 +819,12 @@
     </w:p>
     <w:p>
       <w:pPr>
-        <w:spacing w:after="0" w:line="240" w:lineRule="auto"/>
+        <w:spacing w:after="0" w:line="276" w:lineRule="auto"/>
+      </w:pPr>
+    </w:p>
+    <w:p>
+      <w:pPr>
+        <w:spacing w:after="0" w:line="276" w:lineRule="auto"/>
       </w:pPr>
       <w:proofErr w:type="spellStart"/>
       <w:r>
@@ -899,7 +858,7 @@
     </w:p>
     <w:p>
       <w:pPr>
-        <w:spacing w:after="0" w:line="240" w:lineRule="auto"/>
+        <w:spacing w:after="0" w:line="276" w:lineRule="auto"/>
         <w:rPr>
           <w:rFonts w:ascii="Helvetica" w:hAnsi="Helvetica" w:cs="Helvetica"/>
           <w:color w:val="212121"/>
@@ -933,7 +892,7 @@
     </w:p>
     <w:p>
       <w:pPr>
-        <w:spacing w:after="0" w:line="240" w:lineRule="auto"/>
+        <w:spacing w:after="0" w:line="276" w:lineRule="auto"/>
       </w:pPr>
       <w:proofErr w:type="spellStart"/>
       <w:r>
@@ -959,7 +918,7 @@
     </w:p>
     <w:p>
       <w:pPr>
-        <w:spacing w:after="0" w:line="240" w:lineRule="auto"/>
+        <w:spacing w:after="0" w:line="276" w:lineRule="auto"/>
       </w:pPr>
       <w:r>
         <w:tab/>
@@ -979,7 +938,7 @@
     </w:p>
     <w:p>
       <w:pPr>
-        <w:spacing w:after="0" w:line="240" w:lineRule="auto"/>
+        <w:spacing w:after="0" w:line="276" w:lineRule="auto"/>
       </w:pPr>
       <w:proofErr w:type="spellStart"/>
       <w:r>
@@ -997,7 +956,7 @@
     </w:p>
     <w:p>
       <w:pPr>
-        <w:spacing w:after="0" w:line="240" w:lineRule="auto"/>
+        <w:spacing w:after="0" w:line="276" w:lineRule="auto"/>
       </w:pPr>
       <w:r>
         <w:tab/>
@@ -1017,16 +976,11 @@
     </w:p>
     <w:p>
       <w:pPr>
-        <w:spacing w:after="0" w:line="240" w:lineRule="auto"/>
-      </w:pPr>
-      <w:r>
-        <w:tab/>
-      </w:r>
-      <w:r>
-        <w:t>Key –</w:t>
-      </w:r>
-      <w:r>
-        <w:t xml:space="preserve"> username</w:t>
+        <w:spacing w:after="0" w:line="276" w:lineRule="auto"/>
+      </w:pPr>
+      <w:r>
+        <w:tab/>
+        <w:t>Key – username</w:t>
       </w:r>
       <w:r>
         <w:tab/>
@@ -1046,7 +1000,7 @@
     </w:p>
     <w:p>
       <w:pPr>
-        <w:spacing w:after="0" w:line="240" w:lineRule="auto"/>
+        <w:spacing w:after="0" w:line="276" w:lineRule="auto"/>
       </w:pPr>
       <w:proofErr w:type="spellStart"/>
       <w:r>
@@ -1115,7 +1069,7 @@
     </w:p>
     <w:p>
       <w:pPr>
-        <w:spacing w:after="0" w:line="240" w:lineRule="auto"/>
+        <w:spacing w:after="0" w:line="276" w:lineRule="auto"/>
       </w:pPr>
       <w:r>
         <w:tab/>
@@ -1135,29 +1089,21 @@
     </w:p>
     <w:p>
       <w:pPr>
-        <w:spacing w:after="0" w:line="240" w:lineRule="auto"/>
-      </w:pPr>
-      <w:r>
-        <w:tab/>
-      </w:r>
-      <w:r>
-        <w:t>Key –</w:t>
-      </w:r>
-      <w:r>
-        <w:t xml:space="preserve"> enabled</w:t>
-      </w:r>
-      <w:r>
-        <w:tab/>
-      </w:r>
-      <w:r>
-        <w:tab/>
-      </w:r>
-      <w:r>
-        <w:tab/>
-        <w:t xml:space="preserve">value – </w:t>
-      </w:r>
-      <w:r>
-        <w:t xml:space="preserve">0 </w:t>
+        <w:spacing w:after="0" w:line="276" w:lineRule="auto"/>
+      </w:pPr>
+      <w:r>
+        <w:tab/>
+        <w:t>Key – enabled</w:t>
+      </w:r>
+      <w:r>
+        <w:tab/>
+      </w:r>
+      <w:r>
+        <w:tab/>
+      </w:r>
+      <w:r>
+        <w:tab/>
+        <w:t xml:space="preserve">value – 0 </w:t>
       </w:r>
       <w:proofErr w:type="spellStart"/>
       <w:r>
@@ -1178,7 +1124,7 @@
     </w:p>
     <w:p>
       <w:pPr>
-        <w:spacing w:after="0" w:line="240" w:lineRule="auto"/>
+        <w:spacing w:after="0" w:line="276" w:lineRule="auto"/>
       </w:pPr>
       <w:r>
         <w:t xml:space="preserve">Username-e gore </w:t>
@@ -1223,7 +1169,7 @@
     </w:p>
     <w:p>
       <w:pPr>
-        <w:spacing w:after="0" w:line="240" w:lineRule="auto"/>
+        <w:spacing w:after="0" w:line="276" w:lineRule="auto"/>
       </w:pPr>
       <w:r>
         <w:tab/>
@@ -1243,12 +1189,10 @@
     </w:p>
     <w:p>
       <w:pPr>
-        <w:spacing w:after="0" w:line="240" w:lineRule="auto"/>
-      </w:pPr>
-      <w:r>
-        <w:tab/>
-      </w:r>
-      <w:r>
+        <w:spacing w:after="0" w:line="276" w:lineRule="auto"/>
+      </w:pPr>
+      <w:r>
+        <w:tab/>
         <w:t>Key – username</w:t>
       </w:r>
       <w:r>
@@ -1269,10 +1213,11 @@
     </w:p>
     <w:p>
       <w:pPr>
-        <w:spacing w:after="0" w:line="240" w:lineRule="auto"/>
-      </w:pPr>
-      <w:proofErr w:type="spellStart"/>
-      <w:r>
+        <w:spacing w:after="0" w:line="276" w:lineRule="auto"/>
+      </w:pPr>
+      <w:proofErr w:type="spellStart"/>
+      <w:r>
+        <w:lastRenderedPageBreak/>
         <w:t>Yeni</w:t>
       </w:r>
       <w:proofErr w:type="spellEnd"/>
@@ -1295,7 +1240,7 @@
     </w:p>
     <w:p>
       <w:pPr>
-        <w:spacing w:after="0" w:line="240" w:lineRule="auto"/>
+        <w:spacing w:after="0" w:line="276" w:lineRule="auto"/>
       </w:pPr>
       <w:r>
         <w:tab/>
@@ -1315,33 +1260,27 @@
     </w:p>
     <w:p>
       <w:pPr>
-        <w:spacing w:after="0" w:line="240" w:lineRule="auto"/>
-      </w:pPr>
-      <w:r>
-        <w:tab/>
-      </w:r>
-      <w:r>
-        <w:t>Body (</w:t>
-      </w:r>
-      <w:r>
-        <w:t>{"username": "admin12",</w:t>
-      </w:r>
-    </w:p>
-    <w:p>
-      <w:pPr>
-        <w:spacing w:after="0" w:line="240" w:lineRule="auto"/>
+        <w:spacing w:after="0" w:line="276" w:lineRule="auto"/>
+      </w:pPr>
+      <w:r>
+        <w:tab/>
+      </w:r>
+      <w:r>
+        <w:t>Body ({"username": "admin12",</w:t>
+      </w:r>
+    </w:p>
+    <w:p>
+      <w:pPr>
+        <w:spacing w:after="0" w:line="276" w:lineRule="auto"/>
         <w:ind w:left="720" w:firstLine="720"/>
       </w:pPr>
       <w:r>
-        <w:t xml:space="preserve"> "password": "12"}</w:t>
-      </w:r>
-      <w:r>
-        <w:t>)</w:t>
-      </w:r>
-    </w:p>
-    <w:p>
-      <w:pPr>
-        <w:spacing w:after="0" w:line="240" w:lineRule="auto"/>
+        <w:t xml:space="preserve"> "password": "12"})</w:t>
+      </w:r>
+    </w:p>
+    <w:p>
+      <w:pPr>
+        <w:spacing w:after="0" w:line="276" w:lineRule="auto"/>
       </w:pPr>
       <w:proofErr w:type="spellStart"/>
       <w:r>
@@ -1383,7 +1322,7 @@
     </w:p>
     <w:p>
       <w:pPr>
-        <w:spacing w:after="0" w:line="240" w:lineRule="auto"/>
+        <w:spacing w:after="0" w:line="276" w:lineRule="auto"/>
       </w:pPr>
       <w:r>
         <w:tab/>
@@ -1403,7 +1342,7 @@
     </w:p>
     <w:p>
       <w:pPr>
-        <w:spacing w:after="0" w:line="240" w:lineRule="auto"/>
+        <w:spacing w:after="0" w:line="276" w:lineRule="auto"/>
       </w:pPr>
       <w:r>
         <w:tab/>
@@ -1411,16 +1350,7 @@
       </w:r>
       <w:proofErr w:type="gramStart"/>
       <w:r>
-        <w:t>(</w:t>
-      </w:r>
-      <w:r>
-        <w:t>{</w:t>
-      </w:r>
-      <w:r>
-        <w:t xml:space="preserve"> </w:t>
-      </w:r>
-      <w:r>
-        <w:t>"</w:t>
+        <w:t>({ "</w:t>
       </w:r>
       <w:proofErr w:type="gramEnd"/>
       <w:r>
@@ -1429,7 +1359,7 @@
     </w:p>
     <w:p>
       <w:pPr>
-        <w:spacing w:after="0" w:line="240" w:lineRule="auto"/>
+        <w:spacing w:after="0" w:line="276" w:lineRule="auto"/>
         <w:ind w:left="720" w:firstLine="720"/>
       </w:pPr>
       <w:r>
@@ -1437,13 +1367,7 @@
       </w:r>
       <w:proofErr w:type="gramStart"/>
       <w:r>
-        <w:t>"</w:t>
-      </w:r>
-      <w:r>
-        <w:t xml:space="preserve"> </w:t>
-      </w:r>
-      <w:r>
-        <w:t>}</w:t>
+        <w:t>" }</w:t>
       </w:r>
       <w:proofErr w:type="gramEnd"/>
       <w:r>
@@ -1452,11 +1376,10 @@
     </w:p>
     <w:p>
       <w:pPr>
-        <w:spacing w:after="0" w:line="240" w:lineRule="auto"/>
-      </w:pPr>
-      <w:proofErr w:type="spellStart"/>
-      <w:r>
-        <w:lastRenderedPageBreak/>
+        <w:spacing w:after="0" w:line="276" w:lineRule="auto"/>
+      </w:pPr>
+      <w:proofErr w:type="spellStart"/>
+      <w:r>
         <w:t>Istifadecinin</w:t>
       </w:r>
       <w:proofErr w:type="spellEnd"/>
@@ -1487,7 +1410,7 @@
     </w:p>
     <w:p>
       <w:pPr>
-        <w:spacing w:after="0" w:line="240" w:lineRule="auto"/>
+        <w:spacing w:after="0" w:line="276" w:lineRule="auto"/>
       </w:pPr>
       <w:r>
         <w:tab/>
@@ -1505,7 +1428,7 @@
     </w:p>
     <w:p>
       <w:pPr>
-        <w:spacing w:after="0" w:line="240" w:lineRule="auto"/>
+        <w:spacing w:after="0" w:line="276" w:lineRule="auto"/>
       </w:pPr>
       <w:r>
         <w:tab/>
@@ -1513,16 +1436,7 @@
       </w:r>
       <w:proofErr w:type="gramStart"/>
       <w:r>
-        <w:t>(</w:t>
-      </w:r>
-      <w:r>
-        <w:t>{</w:t>
-      </w:r>
-      <w:r>
-        <w:t xml:space="preserve"> </w:t>
-      </w:r>
-      <w:r>
-        <w:t>"</w:t>
+        <w:t>({ "</w:t>
       </w:r>
       <w:proofErr w:type="gramEnd"/>
       <w:r>
@@ -1531,7 +1445,7 @@
     </w:p>
     <w:p>
       <w:pPr>
-        <w:spacing w:after="0" w:line="240" w:lineRule="auto"/>
+        <w:spacing w:after="0" w:line="276" w:lineRule="auto"/>
       </w:pPr>
       <w:r>
         <w:t xml:space="preserve">       </w:t>
@@ -1541,14 +1455,12 @@
       </w:r>
       <w:r>
         <w:tab/>
-      </w:r>
-      <w:r>
         <w:t xml:space="preserve"> "password": "123",</w:t>
       </w:r>
     </w:p>
     <w:p>
       <w:pPr>
-        <w:spacing w:after="0" w:line="240" w:lineRule="auto"/>
+        <w:spacing w:after="0" w:line="276" w:lineRule="auto"/>
       </w:pPr>
       <w:r>
         <w:t xml:space="preserve">        </w:t>
@@ -1562,10 +1474,7 @@
       </w:r>
       <w:proofErr w:type="gramStart"/>
       <w:r>
-        <w:t xml:space="preserve">1 </w:t>
-      </w:r>
-      <w:r>
-        <w:t>}</w:t>
+        <w:t>1 }</w:t>
       </w:r>
       <w:proofErr w:type="gramEnd"/>
       <w:r>
@@ -1574,7 +1483,7 @@
     </w:p>
     <w:p>
       <w:pPr>
-        <w:spacing w:after="0" w:line="240" w:lineRule="auto"/>
+        <w:spacing w:after="0" w:line="276" w:lineRule="auto"/>
       </w:pPr>
       <w:proofErr w:type="spellStart"/>
       <w:r>
@@ -1600,7 +1509,7 @@
     </w:p>
     <w:p>
       <w:pPr>
-        <w:spacing w:after="0" w:line="240" w:lineRule="auto"/>
+        <w:spacing w:after="0" w:line="276" w:lineRule="auto"/>
       </w:pPr>
       <w:r>
         <w:tab/>
@@ -1618,7 +1527,7 @@
     </w:p>
     <w:p>
       <w:pPr>
-        <w:spacing w:after="0" w:line="240" w:lineRule="auto"/>
+        <w:spacing w:after="0" w:line="276" w:lineRule="auto"/>
       </w:pPr>
       <w:r>
         <w:tab/>
@@ -1626,10 +1535,7 @@
       </w:r>
       <w:proofErr w:type="gramStart"/>
       <w:r>
-        <w:t>(</w:t>
-      </w:r>
-      <w:r>
-        <w:t>{ "</w:t>
+        <w:t>({ "</w:t>
       </w:r>
       <w:proofErr w:type="gramEnd"/>
       <w:r>
@@ -1638,7 +1544,7 @@
     </w:p>
     <w:p>
       <w:pPr>
-        <w:spacing w:after="0" w:line="240" w:lineRule="auto"/>
+        <w:spacing w:after="0" w:line="276" w:lineRule="auto"/>
       </w:pPr>
       <w:r>
         <w:t xml:space="preserve">       </w:t>
@@ -1648,19 +1554,11 @@
       </w:r>
       <w:r>
         <w:tab/>
-      </w:r>
-      <w:r>
         <w:t xml:space="preserve"> "authority": "admin</w:t>
       </w:r>
       <w:proofErr w:type="gramStart"/>
       <w:r>
-        <w:t>"</w:t>
-      </w:r>
-      <w:r>
-        <w:t xml:space="preserve"> </w:t>
-      </w:r>
-      <w:r>
-        <w:t>}</w:t>
+        <w:t>" }</w:t>
       </w:r>
       <w:proofErr w:type="gramEnd"/>
       <w:r>
@@ -1669,7 +1567,7 @@
     </w:p>
     <w:p>
       <w:pPr>
-        <w:spacing w:after="0" w:line="240" w:lineRule="auto"/>
+        <w:spacing w:after="0" w:line="276" w:lineRule="auto"/>
       </w:pPr>
       <w:proofErr w:type="spellStart"/>
       <w:r>
@@ -2208,7 +2106,12 @@
     </w:p>
     <w:p>
       <w:pPr>
-        <w:spacing w:after="0" w:line="240" w:lineRule="auto"/>
+        <w:spacing w:after="0" w:line="276" w:lineRule="auto"/>
+      </w:pPr>
+    </w:p>
+    <w:p>
+      <w:pPr>
+        <w:spacing w:after="0" w:line="276" w:lineRule="auto"/>
       </w:pPr>
       <w:proofErr w:type="spellStart"/>
       <w:r>
@@ -2242,7 +2145,7 @@
     </w:p>
     <w:p>
       <w:pPr>
-        <w:spacing w:after="0" w:line="240" w:lineRule="auto"/>
+        <w:spacing w:after="0" w:line="276" w:lineRule="auto"/>
       </w:pPr>
       <w:r>
         <w:tab/>
@@ -2262,7 +2165,7 @@
     </w:p>
     <w:p>
       <w:pPr>
-        <w:spacing w:after="0" w:line="240" w:lineRule="auto"/>
+        <w:spacing w:after="0" w:line="276" w:lineRule="auto"/>
       </w:pPr>
       <w:proofErr w:type="spellStart"/>
       <w:r>
@@ -2363,7 +2266,7 @@
     </w:p>
     <w:p>
       <w:pPr>
-        <w:spacing w:after="0" w:line="240" w:lineRule="auto"/>
+        <w:spacing w:after="0" w:line="276" w:lineRule="auto"/>
       </w:pPr>
       <w:r>
         <w:tab/>
@@ -2383,8 +2286,16 @@
     </w:p>
     <w:p>
       <w:pPr>
-        <w:spacing w:after="0" w:line="240" w:lineRule="auto"/>
-      </w:pPr>
+        <w:spacing w:after="0" w:line="276" w:lineRule="auto"/>
+      </w:pPr>
+      <w:proofErr w:type="spellStart"/>
+      <w:r>
+        <w:t>Hesabat</w:t>
+      </w:r>
+      <w:proofErr w:type="spellEnd"/>
+      <w:r>
+        <w:t xml:space="preserve"> 1) </w:t>
+      </w:r>
       <w:r>
         <w:t xml:space="preserve">2 </w:t>
       </w:r>
@@ -2452,7 +2363,7 @@
     </w:p>
     <w:p>
       <w:pPr>
-        <w:spacing w:after="0" w:line="240" w:lineRule="auto"/>
+        <w:spacing w:after="0" w:line="276" w:lineRule="auto"/>
         <w:ind w:firstLine="720"/>
       </w:pPr>
       <w:r>
@@ -2470,7 +2381,7 @@
     </w:p>
     <w:p>
       <w:pPr>
-        <w:spacing w:after="0" w:line="240" w:lineRule="auto"/>
+        <w:spacing w:after="0" w:line="276" w:lineRule="auto"/>
         <w:ind w:firstLine="720"/>
       </w:pPr>
       <w:r>
@@ -2495,7 +2406,7 @@
     </w:p>
     <w:p>
       <w:pPr>
-        <w:spacing w:after="0" w:line="240" w:lineRule="auto"/>
+        <w:spacing w:after="0" w:line="276" w:lineRule="auto"/>
         <w:ind w:firstLine="720"/>
       </w:pPr>
       <w:proofErr w:type="spellStart"/>
@@ -2514,14 +2425,12 @@
       </w:r>
       <w:r>
         <w:tab/>
-      </w:r>
-      <w:r>
         <w:t>2023-04-10 12:32:00</w:t>
       </w:r>
     </w:p>
     <w:p>
       <w:pPr>
-        <w:spacing w:after="0" w:line="240" w:lineRule="auto"/>
+        <w:spacing w:after="0" w:line="276" w:lineRule="auto"/>
         <w:ind w:firstLine="720"/>
       </w:pPr>
       <w:proofErr w:type="spellStart"/>
@@ -2570,7 +2479,912 @@
     </w:p>
     <w:p>
       <w:pPr>
-        <w:spacing w:after="0" w:line="240" w:lineRule="auto"/>
+        <w:spacing w:after="0" w:line="276" w:lineRule="auto"/>
+      </w:pPr>
+    </w:p>
+    <w:p>
+      <w:pPr>
+        <w:spacing w:after="0" w:line="276" w:lineRule="auto"/>
+      </w:pPr>
+      <w:proofErr w:type="spellStart"/>
+      <w:r>
+        <w:t>Hesabat</w:t>
+      </w:r>
+      <w:proofErr w:type="spellEnd"/>
+      <w:r>
+        <w:t xml:space="preserve"> </w:t>
+      </w:r>
+      <w:r>
+        <w:t>2</w:t>
+      </w:r>
+      <w:r>
+        <w:t xml:space="preserve">) 2 </w:t>
+      </w:r>
+      <w:proofErr w:type="spellStart"/>
+      <w:r>
+        <w:t>tarix</w:t>
+      </w:r>
+      <w:proofErr w:type="spellEnd"/>
+      <w:r>
+        <w:t xml:space="preserve"> </w:t>
+      </w:r>
+      <w:proofErr w:type="spellStart"/>
+      <w:r>
+        <w:t>araliginda</w:t>
+      </w:r>
+      <w:proofErr w:type="spellEnd"/>
+      <w:r>
+        <w:t xml:space="preserve"> </w:t>
+      </w:r>
+      <w:proofErr w:type="spellStart"/>
+      <w:r>
+        <w:t>axtaris</w:t>
+      </w:r>
+      <w:proofErr w:type="spellEnd"/>
+      <w:r>
+        <w:t xml:space="preserve"> </w:t>
+      </w:r>
+      <w:proofErr w:type="spellStart"/>
+      <w:r>
+        <w:t>ucun</w:t>
+      </w:r>
+      <w:proofErr w:type="spellEnd"/>
+      <w:r>
+        <w:t xml:space="preserve"> link </w:t>
+      </w:r>
+      <w:proofErr w:type="spellStart"/>
+      <w:r>
+        <w:t>ve</w:t>
+      </w:r>
+      <w:proofErr w:type="spellEnd"/>
+      <w:r>
+        <w:t xml:space="preserve"> </w:t>
+      </w:r>
+      <w:proofErr w:type="spellStart"/>
+      <w:r>
+        <w:t>deyisenler</w:t>
+      </w:r>
+      <w:proofErr w:type="spellEnd"/>
+      <w:r>
+        <w:t xml:space="preserve"> tipi </w:t>
+      </w:r>
+      <w:proofErr w:type="spellStart"/>
+      <w:r>
+        <w:t>ve</w:t>
+      </w:r>
+      <w:proofErr w:type="spellEnd"/>
+      <w:r>
+        <w:t xml:space="preserve"> </w:t>
+      </w:r>
+      <w:proofErr w:type="spellStart"/>
+      <w:r>
+        <w:t>numunesi</w:t>
+      </w:r>
+      <w:proofErr w:type="spellEnd"/>
+      <w:r>
+        <w:t xml:space="preserve"> (</w:t>
+      </w:r>
+      <w:proofErr w:type="spellStart"/>
+      <w:r>
+        <w:t>Satilan</w:t>
+      </w:r>
+      <w:proofErr w:type="spellEnd"/>
+      <w:r>
+        <w:t xml:space="preserve"> </w:t>
+      </w:r>
+      <w:proofErr w:type="spellStart"/>
+      <w:r>
+        <w:t>mehsullarin</w:t>
+      </w:r>
+      <w:proofErr w:type="spellEnd"/>
+      <w:r>
+        <w:t xml:space="preserve"> </w:t>
+      </w:r>
+      <w:proofErr w:type="spellStart"/>
+      <w:r>
+        <w:t>tarix</w:t>
+      </w:r>
+      <w:proofErr w:type="spellEnd"/>
+      <w:r>
+        <w:t xml:space="preserve"> </w:t>
+      </w:r>
+      <w:proofErr w:type="spellStart"/>
+      <w:r>
+        <w:t>araligina</w:t>
+      </w:r>
+      <w:proofErr w:type="spellEnd"/>
+      <w:r>
+        <w:t xml:space="preserve"> gore </w:t>
+      </w:r>
+      <w:proofErr w:type="spellStart"/>
+      <w:r>
+        <w:t>hesabati</w:t>
+      </w:r>
+      <w:proofErr w:type="spellEnd"/>
+      <w:r>
+        <w:t xml:space="preserve"> </w:t>
+      </w:r>
+      <w:proofErr w:type="spellStart"/>
+      <w:r>
+        <w:t>evvelki</w:t>
+      </w:r>
+      <w:proofErr w:type="spellEnd"/>
+      <w:r>
+        <w:t xml:space="preserve"> </w:t>
+      </w:r>
+      <w:proofErr w:type="spellStart"/>
+      <w:r>
+        <w:t>hesabatda</w:t>
+      </w:r>
+      <w:proofErr w:type="spellEnd"/>
+      <w:r>
+        <w:t xml:space="preserve"> </w:t>
+      </w:r>
+      <w:proofErr w:type="spellStart"/>
+      <w:r>
+        <w:t>yalniz</w:t>
+      </w:r>
+      <w:proofErr w:type="spellEnd"/>
+      <w:r>
+        <w:t xml:space="preserve"> 2 </w:t>
+      </w:r>
+      <w:proofErr w:type="spellStart"/>
+      <w:r>
+        <w:t>tarix</w:t>
+      </w:r>
+      <w:proofErr w:type="spellEnd"/>
+      <w:r>
+        <w:t xml:space="preserve"> </w:t>
+      </w:r>
+      <w:proofErr w:type="spellStart"/>
+      <w:r>
+        <w:t>araliginda</w:t>
+      </w:r>
+      <w:proofErr w:type="spellEnd"/>
+      <w:r>
+        <w:t xml:space="preserve"> </w:t>
+      </w:r>
+      <w:proofErr w:type="spellStart"/>
+      <w:r>
+        <w:t>olan</w:t>
+      </w:r>
+      <w:proofErr w:type="spellEnd"/>
+      <w:r>
+        <w:t xml:space="preserve"> </w:t>
+      </w:r>
+      <w:proofErr w:type="spellStart"/>
+      <w:r>
+        <w:t>ceklerin</w:t>
+      </w:r>
+      <w:proofErr w:type="spellEnd"/>
+      <w:r>
+        <w:t xml:space="preserve"> </w:t>
+      </w:r>
+      <w:proofErr w:type="spellStart"/>
+      <w:r>
+        <w:t>siyahisi</w:t>
+      </w:r>
+      <w:proofErr w:type="spellEnd"/>
+      <w:r>
+        <w:t xml:space="preserve"> </w:t>
+      </w:r>
+      <w:proofErr w:type="spellStart"/>
+      <w:r>
+        <w:t>gelirdi</w:t>
+      </w:r>
+      <w:proofErr w:type="spellEnd"/>
+      <w:r>
+        <w:t xml:space="preserve"> </w:t>
+      </w:r>
+      <w:proofErr w:type="spellStart"/>
+      <w:r>
+        <w:t>burada</w:t>
+      </w:r>
+      <w:proofErr w:type="spellEnd"/>
+      <w:r>
+        <w:t xml:space="preserve"> </w:t>
+      </w:r>
+      <w:proofErr w:type="spellStart"/>
+      <w:r>
+        <w:t>ancaq</w:t>
+      </w:r>
+      <w:proofErr w:type="spellEnd"/>
+      <w:r>
+        <w:t xml:space="preserve"> </w:t>
+      </w:r>
+      <w:proofErr w:type="spellStart"/>
+      <w:r>
+        <w:t>cek</w:t>
+      </w:r>
+      <w:proofErr w:type="spellEnd"/>
+      <w:r>
+        <w:t xml:space="preserve">-le </w:t>
+      </w:r>
+      <w:proofErr w:type="spellStart"/>
+      <w:r>
+        <w:t>baxmaq</w:t>
+      </w:r>
+      <w:proofErr w:type="spellEnd"/>
+      <w:r>
+        <w:t xml:space="preserve"> </w:t>
+      </w:r>
+      <w:proofErr w:type="spellStart"/>
+      <w:r>
+        <w:t>olurdu</w:t>
+      </w:r>
+      <w:proofErr w:type="spellEnd"/>
+      <w:r>
+        <w:t xml:space="preserve"> </w:t>
+      </w:r>
+      <w:proofErr w:type="spellStart"/>
+      <w:r>
+        <w:t>ayirmaq</w:t>
+      </w:r>
+      <w:proofErr w:type="spellEnd"/>
+      <w:r>
+        <w:t xml:space="preserve"> cetin </w:t>
+      </w:r>
+      <w:proofErr w:type="spellStart"/>
+      <w:r>
+        <w:t>olurdu</w:t>
+      </w:r>
+      <w:proofErr w:type="spellEnd"/>
+      <w:r>
+        <w:t xml:space="preserve"> </w:t>
+      </w:r>
+      <w:proofErr w:type="spellStart"/>
+      <w:r>
+        <w:t>bu</w:t>
+      </w:r>
+      <w:proofErr w:type="spellEnd"/>
+      <w:r>
+        <w:t xml:space="preserve"> </w:t>
+      </w:r>
+      <w:proofErr w:type="spellStart"/>
+      <w:r>
+        <w:t>hesabatda</w:t>
+      </w:r>
+      <w:proofErr w:type="spellEnd"/>
+      <w:r>
+        <w:t xml:space="preserve"> </w:t>
+      </w:r>
+      <w:proofErr w:type="spellStart"/>
+      <w:r>
+        <w:t>ise</w:t>
+      </w:r>
+      <w:proofErr w:type="spellEnd"/>
+      <w:r>
+        <w:t xml:space="preserve"> 2 </w:t>
+      </w:r>
+      <w:proofErr w:type="spellStart"/>
+      <w:r>
+        <w:t>tarix</w:t>
+      </w:r>
+      <w:proofErr w:type="spellEnd"/>
+      <w:r>
+        <w:t xml:space="preserve"> </w:t>
+      </w:r>
+      <w:proofErr w:type="spellStart"/>
+      <w:r>
+        <w:t>araliginda</w:t>
+      </w:r>
+      <w:proofErr w:type="spellEnd"/>
+      <w:r>
+        <w:t xml:space="preserve"> </w:t>
+      </w:r>
+      <w:proofErr w:type="spellStart"/>
+      <w:r>
+        <w:t>satilan</w:t>
+      </w:r>
+      <w:proofErr w:type="spellEnd"/>
+      <w:r>
+        <w:t xml:space="preserve"> </w:t>
+      </w:r>
+      <w:proofErr w:type="spellStart"/>
+      <w:r>
+        <w:t>mehsullarin</w:t>
+      </w:r>
+      <w:proofErr w:type="spellEnd"/>
+      <w:r>
+        <w:t xml:space="preserve"> </w:t>
+      </w:r>
+      <w:proofErr w:type="spellStart"/>
+      <w:r>
+        <w:t>satis</w:t>
+      </w:r>
+      <w:proofErr w:type="spellEnd"/>
+      <w:r>
+        <w:t xml:space="preserve"> </w:t>
+      </w:r>
+      <w:proofErr w:type="spellStart"/>
+      <w:r>
+        <w:t>melumatlari</w:t>
+      </w:r>
+      <w:proofErr w:type="spellEnd"/>
+      <w:r>
+        <w:t xml:space="preserve"> </w:t>
+      </w:r>
+      <w:proofErr w:type="spellStart"/>
+      <w:r>
+        <w:t>ayriliqda</w:t>
+      </w:r>
+      <w:proofErr w:type="spellEnd"/>
+      <w:r>
+        <w:t xml:space="preserve"> </w:t>
+      </w:r>
+      <w:proofErr w:type="spellStart"/>
+      <w:r>
+        <w:t>gelir</w:t>
+      </w:r>
+      <w:proofErr w:type="spellEnd"/>
+      <w:r>
+        <w:t xml:space="preserve"> </w:t>
+      </w:r>
+      <w:proofErr w:type="spellStart"/>
+      <w:r>
+        <w:t>mehsulu</w:t>
+      </w:r>
+      <w:proofErr w:type="spellEnd"/>
+      <w:r>
+        <w:t xml:space="preserve"> </w:t>
+      </w:r>
+      <w:proofErr w:type="spellStart"/>
+      <w:r>
+        <w:t>satan</w:t>
+      </w:r>
+      <w:proofErr w:type="spellEnd"/>
+      <w:r>
+        <w:t xml:space="preserve"> </w:t>
+      </w:r>
+      <w:proofErr w:type="spellStart"/>
+      <w:r>
+        <w:t>kassirin</w:t>
+      </w:r>
+      <w:proofErr w:type="spellEnd"/>
+      <w:r>
+        <w:t xml:space="preserve"> </w:t>
+      </w:r>
+      <w:proofErr w:type="spellStart"/>
+      <w:r>
+        <w:t>adi</w:t>
+      </w:r>
+      <w:proofErr w:type="spellEnd"/>
+      <w:r>
+        <w:t xml:space="preserve">, </w:t>
+      </w:r>
+      <w:proofErr w:type="spellStart"/>
+      <w:r>
+        <w:t>mehsulun</w:t>
+      </w:r>
+      <w:proofErr w:type="spellEnd"/>
+      <w:r>
+        <w:t xml:space="preserve"> </w:t>
+      </w:r>
+      <w:proofErr w:type="spellStart"/>
+      <w:r>
+        <w:t>barkodu</w:t>
+      </w:r>
+      <w:proofErr w:type="spellEnd"/>
+      <w:r>
+        <w:t xml:space="preserve">, </w:t>
+      </w:r>
+      <w:proofErr w:type="spellStart"/>
+      <w:r>
+        <w:t>adi</w:t>
+      </w:r>
+      <w:proofErr w:type="spellEnd"/>
+      <w:r>
+        <w:t xml:space="preserve"> </w:t>
+      </w:r>
+      <w:proofErr w:type="spellStart"/>
+      <w:r>
+        <w:t>qiymeti,hemin</w:t>
+      </w:r>
+      <w:proofErr w:type="spellEnd"/>
+      <w:r>
+        <w:t xml:space="preserve"> </w:t>
+      </w:r>
+      <w:proofErr w:type="spellStart"/>
+      <w:r>
+        <w:t>mehsuldan</w:t>
+      </w:r>
+      <w:proofErr w:type="spellEnd"/>
+      <w:r>
+        <w:t xml:space="preserve"> </w:t>
+      </w:r>
+      <w:proofErr w:type="spellStart"/>
+      <w:r>
+        <w:t>satilanin</w:t>
+      </w:r>
+      <w:proofErr w:type="spellEnd"/>
+      <w:r>
+        <w:t xml:space="preserve"> </w:t>
+      </w:r>
+      <w:proofErr w:type="spellStart"/>
+      <w:r>
+        <w:t>umumi</w:t>
+      </w:r>
+      <w:proofErr w:type="spellEnd"/>
+      <w:r>
+        <w:t xml:space="preserve"> </w:t>
+      </w:r>
+      <w:proofErr w:type="spellStart"/>
+      <w:r>
+        <w:t>sayi</w:t>
+      </w:r>
+      <w:proofErr w:type="spellEnd"/>
+      <w:r>
+        <w:t xml:space="preserve">, hemin </w:t>
+      </w:r>
+      <w:proofErr w:type="spellStart"/>
+      <w:r>
+        <w:t>mehsuldan</w:t>
+      </w:r>
+      <w:proofErr w:type="spellEnd"/>
+      <w:r>
+        <w:t xml:space="preserve"> ne </w:t>
+      </w:r>
+      <w:proofErr w:type="spellStart"/>
+      <w:r>
+        <w:t>qeder</w:t>
+      </w:r>
+      <w:proofErr w:type="spellEnd"/>
+      <w:r>
+        <w:t xml:space="preserve"> </w:t>
+      </w:r>
+      <w:proofErr w:type="spellStart"/>
+      <w:r>
+        <w:t>cekde</w:t>
+      </w:r>
+      <w:proofErr w:type="spellEnd"/>
+      <w:r>
+        <w:t xml:space="preserve"> </w:t>
+      </w:r>
+      <w:proofErr w:type="spellStart"/>
+      <w:r>
+        <w:t>satilib</w:t>
+      </w:r>
+      <w:proofErr w:type="spellEnd"/>
+      <w:r>
+        <w:t xml:space="preserve">, </w:t>
+      </w:r>
+      <w:proofErr w:type="spellStart"/>
+      <w:r>
+        <w:t>ve</w:t>
+      </w:r>
+      <w:proofErr w:type="spellEnd"/>
+      <w:r>
+        <w:t xml:space="preserve"> </w:t>
+      </w:r>
+      <w:proofErr w:type="spellStart"/>
+      <w:r>
+        <w:t>umumi</w:t>
+      </w:r>
+      <w:proofErr w:type="spellEnd"/>
+      <w:r>
+        <w:t xml:space="preserve"> </w:t>
+      </w:r>
+      <w:proofErr w:type="spellStart"/>
+      <w:r>
+        <w:t>qiymet</w:t>
+      </w:r>
+      <w:proofErr w:type="spellEnd"/>
+      <w:r>
+        <w:t xml:space="preserve"> ne </w:t>
+      </w:r>
+      <w:proofErr w:type="spellStart"/>
+      <w:r>
+        <w:t>qederdir</w:t>
+      </w:r>
+      <w:proofErr w:type="spellEnd"/>
+      <w:r>
+        <w:t xml:space="preserve"> </w:t>
+      </w:r>
+      <w:proofErr w:type="spellStart"/>
+      <w:r>
+        <w:t>melumatlarina</w:t>
+      </w:r>
+      <w:proofErr w:type="spellEnd"/>
+      <w:r>
+        <w:t xml:space="preserve"> </w:t>
+      </w:r>
+      <w:proofErr w:type="spellStart"/>
+      <w:r>
+        <w:t>esasen</w:t>
+      </w:r>
+      <w:proofErr w:type="spellEnd"/>
+      <w:r>
+        <w:t xml:space="preserve"> </w:t>
+      </w:r>
+      <w:proofErr w:type="spellStart"/>
+      <w:r>
+        <w:t>hesabat</w:t>
+      </w:r>
+      <w:proofErr w:type="spellEnd"/>
+      <w:r>
+        <w:t xml:space="preserve"> </w:t>
+      </w:r>
+      <w:proofErr w:type="spellStart"/>
+      <w:r>
+        <w:t>aparmaq</w:t>
+      </w:r>
+      <w:proofErr w:type="spellEnd"/>
+      <w:r>
+        <w:t xml:space="preserve"> </w:t>
+      </w:r>
+      <w:proofErr w:type="spellStart"/>
+      <w:r>
+        <w:t>daha</w:t>
+      </w:r>
+      <w:proofErr w:type="spellEnd"/>
+      <w:r>
+        <w:t xml:space="preserve"> </w:t>
+      </w:r>
+      <w:proofErr w:type="spellStart"/>
+      <w:r>
+        <w:t>rahat</w:t>
+      </w:r>
+      <w:proofErr w:type="spellEnd"/>
+      <w:r>
+        <w:t xml:space="preserve"> </w:t>
+      </w:r>
+      <w:proofErr w:type="spellStart"/>
+      <w:r>
+        <w:t>olar</w:t>
+      </w:r>
+      <w:proofErr w:type="spellEnd"/>
+      <w:r>
+        <w:t xml:space="preserve">. </w:t>
+      </w:r>
+      <w:proofErr w:type="spellStart"/>
+      <w:r>
+        <w:t>burada</w:t>
+      </w:r>
+      <w:proofErr w:type="spellEnd"/>
+      <w:r>
+        <w:t xml:space="preserve"> </w:t>
+      </w:r>
+      <w:proofErr w:type="spellStart"/>
+      <w:r>
+        <w:t>umumi</w:t>
+      </w:r>
+      <w:proofErr w:type="spellEnd"/>
+      <w:r>
+        <w:t xml:space="preserve"> </w:t>
+      </w:r>
+      <w:proofErr w:type="spellStart"/>
+      <w:r>
+        <w:t>qiymetde</w:t>
+      </w:r>
+      <w:proofErr w:type="spellEnd"/>
+      <w:r>
+        <w:t xml:space="preserve"> </w:t>
+      </w:r>
+      <w:proofErr w:type="spellStart"/>
+      <w:r>
+        <w:t>kicik</w:t>
+      </w:r>
+      <w:proofErr w:type="spellEnd"/>
+      <w:r>
+        <w:t xml:space="preserve"> problem </w:t>
+      </w:r>
+      <w:proofErr w:type="spellStart"/>
+      <w:r>
+        <w:t>oldu</w:t>
+      </w:r>
+      <w:proofErr w:type="spellEnd"/>
+      <w:r>
+        <w:t xml:space="preserve"> (</w:t>
+      </w:r>
+      <w:proofErr w:type="spellStart"/>
+      <w:r>
+        <w:t>bezi</w:t>
+      </w:r>
+      <w:proofErr w:type="spellEnd"/>
+      <w:r>
+        <w:t xml:space="preserve"> </w:t>
+      </w:r>
+      <w:proofErr w:type="spellStart"/>
+      <w:r>
+        <w:t>mehsullarda</w:t>
+      </w:r>
+      <w:proofErr w:type="spellEnd"/>
+      <w:r>
+        <w:t xml:space="preserve"> 1.9E+2 </w:t>
+      </w:r>
+      <w:proofErr w:type="spellStart"/>
+      <w:r>
+        <w:t>kimi</w:t>
+      </w:r>
+      <w:proofErr w:type="spellEnd"/>
+      <w:r>
+        <w:t xml:space="preserve"> </w:t>
+      </w:r>
+      <w:proofErr w:type="spellStart"/>
+      <w:r>
+        <w:t>cixirdi</w:t>
+      </w:r>
+      <w:proofErr w:type="spellEnd"/>
+      <w:r>
+        <w:t xml:space="preserve">) </w:t>
+      </w:r>
+      <w:proofErr w:type="spellStart"/>
+      <w:r>
+        <w:t>onu</w:t>
+      </w:r>
+      <w:proofErr w:type="spellEnd"/>
+      <w:r>
+        <w:t xml:space="preserve"> 0.001 </w:t>
+      </w:r>
+      <w:proofErr w:type="spellStart"/>
+      <w:r>
+        <w:t>elave</w:t>
+      </w:r>
+      <w:proofErr w:type="spellEnd"/>
+      <w:r>
+        <w:t xml:space="preserve"> </w:t>
+      </w:r>
+      <w:proofErr w:type="spellStart"/>
+      <w:r>
+        <w:t>etmekle</w:t>
+      </w:r>
+      <w:proofErr w:type="spellEnd"/>
+      <w:r>
+        <w:t xml:space="preserve"> </w:t>
+      </w:r>
+      <w:proofErr w:type="spellStart"/>
+      <w:r>
+        <w:t>hel</w:t>
+      </w:r>
+      <w:proofErr w:type="spellEnd"/>
+      <w:r>
+        <w:t xml:space="preserve"> </w:t>
+      </w:r>
+      <w:proofErr w:type="spellStart"/>
+      <w:r>
+        <w:t>etdim</w:t>
+      </w:r>
+      <w:proofErr w:type="spellEnd"/>
+      <w:r>
+        <w:t xml:space="preserve"> </w:t>
+      </w:r>
+      <w:proofErr w:type="spellStart"/>
+      <w:r>
+        <w:t>butun</w:t>
+      </w:r>
+      <w:proofErr w:type="spellEnd"/>
+      <w:r>
+        <w:t xml:space="preserve"> </w:t>
+      </w:r>
+      <w:proofErr w:type="spellStart"/>
+      <w:r>
+        <w:t>proyekti</w:t>
+      </w:r>
+      <w:proofErr w:type="spellEnd"/>
+      <w:r>
+        <w:t xml:space="preserve"> Double-</w:t>
+      </w:r>
+      <w:proofErr w:type="spellStart"/>
+      <w:r>
+        <w:t>dan</w:t>
+      </w:r>
+      <w:proofErr w:type="spellEnd"/>
+      <w:r>
+        <w:t xml:space="preserve"> </w:t>
+      </w:r>
+      <w:proofErr w:type="spellStart"/>
+      <w:r>
+        <w:t>BigDecimala</w:t>
+      </w:r>
+      <w:proofErr w:type="spellEnd"/>
+      <w:r>
+        <w:t xml:space="preserve"> </w:t>
+      </w:r>
+      <w:proofErr w:type="spellStart"/>
+      <w:r>
+        <w:t>cevirmedim</w:t>
+      </w:r>
+      <w:proofErr w:type="spellEnd"/>
+      <w:r>
+        <w:t xml:space="preserve"> </w:t>
+      </w:r>
+      <w:proofErr w:type="spellStart"/>
+      <w:r>
+        <w:t>onun</w:t>
+      </w:r>
+      <w:proofErr w:type="spellEnd"/>
+      <w:r>
+        <w:t xml:space="preserve"> </w:t>
+      </w:r>
+      <w:proofErr w:type="spellStart"/>
+      <w:r>
+        <w:t>ucun</w:t>
+      </w:r>
+      <w:proofErr w:type="spellEnd"/>
+      <w:r>
+        <w:t xml:space="preserve"> </w:t>
+      </w:r>
+      <w:proofErr w:type="spellStart"/>
+      <w:r>
+        <w:t>evvelden</w:t>
+      </w:r>
+      <w:proofErr w:type="spellEnd"/>
+      <w:r>
+        <w:t xml:space="preserve"> </w:t>
+      </w:r>
+      <w:proofErr w:type="spellStart"/>
+      <w:r>
+        <w:t>ele</w:t>
+      </w:r>
+      <w:proofErr w:type="spellEnd"/>
+      <w:r>
+        <w:t xml:space="preserve"> </w:t>
+      </w:r>
+      <w:proofErr w:type="spellStart"/>
+      <w:r>
+        <w:t>yazmagim</w:t>
+      </w:r>
+      <w:proofErr w:type="spellEnd"/>
+      <w:r>
+        <w:t xml:space="preserve"> </w:t>
+      </w:r>
+      <w:proofErr w:type="spellStart"/>
+      <w:r>
+        <w:t>daha</w:t>
+      </w:r>
+      <w:proofErr w:type="spellEnd"/>
+      <w:r>
+        <w:t xml:space="preserve"> </w:t>
+      </w:r>
+      <w:proofErr w:type="spellStart"/>
+      <w:r>
+        <w:t>rahat</w:t>
+      </w:r>
+      <w:proofErr w:type="spellEnd"/>
+      <w:r>
+        <w:t xml:space="preserve"> </w:t>
+      </w:r>
+      <w:proofErr w:type="spellStart"/>
+      <w:r>
+        <w:t>olardi</w:t>
+      </w:r>
+      <w:proofErr w:type="spellEnd"/>
+      <w:r>
+        <w:t>.</w:t>
+      </w:r>
+      <w:r>
+        <w:t>)</w:t>
+      </w:r>
+    </w:p>
+    <w:p>
+      <w:pPr>
+        <w:spacing w:after="0" w:line="276" w:lineRule="auto"/>
+        <w:ind w:firstLine="720"/>
+      </w:pPr>
+      <w:r>
+        <w:lastRenderedPageBreak/>
+        <w:t>GET (</w:t>
+      </w:r>
+      <w:r>
+        <w:rPr>
+          <w:rStyle w:val="Hyperlink"/>
+        </w:rPr>
+        <w:t>http://localhost:2607/sale-page/</w:t>
+      </w:r>
+      <w:r>
+        <w:t xml:space="preserve"> </w:t>
+      </w:r>
+      <w:r>
+        <w:rPr>
+          <w:rStyle w:val="Hyperlink"/>
+        </w:rPr>
+        <w:t>search-carts-by-date</w:t>
+      </w:r>
+      <w:r>
+        <w:t>)</w:t>
+      </w:r>
+    </w:p>
+    <w:p>
+      <w:pPr>
+        <w:spacing w:after="0" w:line="276" w:lineRule="auto"/>
+        <w:ind w:firstLine="720"/>
+      </w:pPr>
+      <w:r>
+        <w:t>KEY</w:t>
+      </w:r>
+      <w:r>
+        <w:tab/>
+      </w:r>
+      <w:r>
+        <w:tab/>
+      </w:r>
+      <w:r>
+        <w:tab/>
+      </w:r>
+      <w:r>
+        <w:tab/>
+      </w:r>
+      <w:r>
+        <w:tab/>
+        <w:t>VALUE</w:t>
+      </w:r>
+    </w:p>
+    <w:p>
+      <w:pPr>
+        <w:spacing w:after="0" w:line="276" w:lineRule="auto"/>
+        <w:ind w:firstLine="720"/>
+      </w:pPr>
+      <w:proofErr w:type="spellStart"/>
+      <w:r>
+        <w:t>startDate</w:t>
+      </w:r>
+      <w:proofErr w:type="spellEnd"/>
+      <w:r>
+        <w:tab/>
+      </w:r>
+      <w:r>
+        <w:tab/>
+      </w:r>
+      <w:r>
+        <w:tab/>
+      </w:r>
+      <w:r>
+        <w:tab/>
+        <w:t>2023-04-10 12:32:00</w:t>
+      </w:r>
+    </w:p>
+    <w:p>
+      <w:pPr>
+        <w:spacing w:after="0" w:line="276" w:lineRule="auto"/>
+        <w:ind w:firstLine="720"/>
+      </w:pPr>
+      <w:proofErr w:type="spellStart"/>
+      <w:r>
+        <w:t>endDate</w:t>
+      </w:r>
+      <w:proofErr w:type="spellEnd"/>
+      <w:r>
+        <w:tab/>
+      </w:r>
+      <w:r>
+        <w:tab/>
+      </w:r>
+      <w:r>
+        <w:tab/>
+      </w:r>
+      <w:r>
+        <w:tab/>
+      </w:r>
+      <w:proofErr w:type="spellStart"/>
+      <w:r>
+        <w:t>yyyy</w:t>
+      </w:r>
+      <w:proofErr w:type="spellEnd"/>
+      <w:r>
+        <w:t>-mm-</w:t>
+      </w:r>
+      <w:proofErr w:type="spellStart"/>
+      <w:r>
+        <w:t>dd</w:t>
+      </w:r>
+      <w:proofErr w:type="spellEnd"/>
+      <w:r>
+        <w:t xml:space="preserve"> </w:t>
+      </w:r>
+      <w:proofErr w:type="spellStart"/>
+      <w:r>
+        <w:t>hh:</w:t>
+      </w:r>
+      <w:proofErr w:type="gramStart"/>
+      <w:r>
+        <w:t>mm:ss</w:t>
+      </w:r>
+      <w:proofErr w:type="spellEnd"/>
+      <w:proofErr w:type="gramEnd"/>
+    </w:p>
+    <w:p>
+      <w:pPr>
+        <w:spacing w:after="0" w:line="276" w:lineRule="auto"/>
       </w:pPr>
       <w:r>
         <w:t>----------------------------------------------------------------------------------------------------------------------------------</w:t>
@@ -2578,7 +3392,7 @@
     </w:p>
     <w:p>
       <w:pPr>
-        <w:spacing w:after="0" w:line="240" w:lineRule="auto"/>
+        <w:spacing w:after="0" w:line="276" w:lineRule="auto"/>
       </w:pPr>
       <w:r>
         <w:t>{</w:t>
@@ -2586,7 +3400,7 @@
     </w:p>
     <w:p>
       <w:pPr>
-        <w:spacing w:after="0" w:line="240" w:lineRule="auto"/>
+        <w:spacing w:after="0" w:line="276" w:lineRule="auto"/>
       </w:pPr>
       <w:r>
         <w:t xml:space="preserve">        "id": 1,</w:t>
@@ -2594,7 +3408,7 @@
     </w:p>
     <w:p>
       <w:pPr>
-        <w:spacing w:after="0" w:line="240" w:lineRule="auto"/>
+        <w:spacing w:after="0" w:line="276" w:lineRule="auto"/>
       </w:pPr>
       <w:r>
         <w:t xml:space="preserve">        "</w:t>
@@ -2610,7 +3424,7 @@
     </w:p>
     <w:p>
       <w:pPr>
-        <w:spacing w:after="0" w:line="240" w:lineRule="auto"/>
+        <w:spacing w:after="0" w:line="276" w:lineRule="auto"/>
       </w:pPr>
       <w:r>
         <w:t xml:space="preserve">        "date": "2023-04-13T16:34:00.147428",</w:t>
@@ -2618,7 +3432,7 @@
     </w:p>
     <w:p>
       <w:pPr>
-        <w:spacing w:after="0" w:line="240" w:lineRule="auto"/>
+        <w:spacing w:after="0" w:line="276" w:lineRule="auto"/>
       </w:pPr>
       <w:r>
         <w:t xml:space="preserve">        "</w:t>
@@ -2634,7 +3448,7 @@
     </w:p>
     <w:p>
       <w:pPr>
-        <w:spacing w:after="0" w:line="240" w:lineRule="auto"/>
+        <w:spacing w:after="0" w:line="276" w:lineRule="auto"/>
       </w:pPr>
       <w:r>
         <w:t xml:space="preserve">        "</w:t>
@@ -2650,7 +3464,7 @@
     </w:p>
     <w:p>
       <w:pPr>
-        <w:spacing w:after="0" w:line="240" w:lineRule="auto"/>
+        <w:spacing w:after="0" w:line="276" w:lineRule="auto"/>
       </w:pPr>
       <w:r>
         <w:t xml:space="preserve">            {</w:t>
@@ -2658,7 +3472,7 @@
     </w:p>
     <w:p>
       <w:pPr>
-        <w:spacing w:after="0" w:line="240" w:lineRule="auto"/>
+        <w:spacing w:after="0" w:line="276" w:lineRule="auto"/>
       </w:pPr>
       <w:r>
         <w:t xml:space="preserve">                "id": 1,</w:t>
@@ -2666,7 +3480,7 @@
     </w:p>
     <w:p>
       <w:pPr>
-        <w:spacing w:after="0" w:line="240" w:lineRule="auto"/>
+        <w:spacing w:after="0" w:line="276" w:lineRule="auto"/>
       </w:pPr>
       <w:r>
         <w:t xml:space="preserve">                "</w:t>
@@ -2682,7 +3496,7 @@
     </w:p>
     <w:p>
       <w:pPr>
-        <w:spacing w:after="0" w:line="240" w:lineRule="auto"/>
+        <w:spacing w:after="0" w:line="276" w:lineRule="auto"/>
       </w:pPr>
       <w:r>
         <w:t xml:space="preserve">                "</w:t>
@@ -2698,7 +3512,7 @@
     </w:p>
     <w:p>
       <w:pPr>
-        <w:spacing w:after="0" w:line="240" w:lineRule="auto"/>
+        <w:spacing w:after="0" w:line="276" w:lineRule="auto"/>
       </w:pPr>
       <w:r>
         <w:t xml:space="preserve">                "</w:t>
@@ -2714,7 +3528,7 @@
     </w:p>
     <w:p>
       <w:pPr>
-        <w:spacing w:after="0" w:line="240" w:lineRule="auto"/>
+        <w:spacing w:after="0" w:line="276" w:lineRule="auto"/>
       </w:pPr>
       <w:r>
         <w:t xml:space="preserve">                "</w:t>
@@ -2730,7 +3544,7 @@
     </w:p>
     <w:p>
       <w:pPr>
-        <w:spacing w:after="0" w:line="240" w:lineRule="auto"/>
+        <w:spacing w:after="0" w:line="276" w:lineRule="auto"/>
       </w:pPr>
       <w:r>
         <w:t xml:space="preserve">                "</w:t>
@@ -2746,7 +3560,7 @@
     </w:p>
     <w:p>
       <w:pPr>
-        <w:spacing w:after="0" w:line="240" w:lineRule="auto"/>
+        <w:spacing w:after="0" w:line="276" w:lineRule="auto"/>
       </w:pPr>
       <w:r>
         <w:t xml:space="preserve">            },</w:t>
@@ -2754,7 +3568,7 @@
     </w:p>
     <w:p>
       <w:pPr>
-        <w:spacing w:after="0" w:line="240" w:lineRule="auto"/>
+        <w:spacing w:after="0" w:line="276" w:lineRule="auto"/>
       </w:pPr>
       <w:r>
         <w:t xml:space="preserve">            {</w:t>
@@ -2762,7 +3576,7 @@
     </w:p>
     <w:p>
       <w:pPr>
-        <w:spacing w:after="0" w:line="240" w:lineRule="auto"/>
+        <w:spacing w:after="0" w:line="276" w:lineRule="auto"/>
       </w:pPr>
       <w:r>
         <w:t xml:space="preserve">                "id": 2,</w:t>
@@ -2770,7 +3584,7 @@
     </w:p>
     <w:p>
       <w:pPr>
-        <w:spacing w:after="0" w:line="240" w:lineRule="auto"/>
+        <w:spacing w:after="0" w:line="276" w:lineRule="auto"/>
       </w:pPr>
       <w:r>
         <w:t xml:space="preserve">                "</w:t>
@@ -2786,7 +3600,7 @@
     </w:p>
     <w:p>
       <w:pPr>
-        <w:spacing w:after="0" w:line="240" w:lineRule="auto"/>
+        <w:spacing w:after="0" w:line="276" w:lineRule="auto"/>
       </w:pPr>
       <w:r>
         <w:t xml:space="preserve">                "</w:t>
@@ -2802,7 +3616,7 @@
     </w:p>
     <w:p>
       <w:pPr>
-        <w:spacing w:after="0" w:line="240" w:lineRule="auto"/>
+        <w:spacing w:after="0" w:line="276" w:lineRule="auto"/>
       </w:pPr>
       <w:r>
         <w:t xml:space="preserve">                "</w:t>
@@ -2818,7 +3632,7 @@
     </w:p>
     <w:p>
       <w:pPr>
-        <w:spacing w:after="0" w:line="240" w:lineRule="auto"/>
+        <w:spacing w:after="0" w:line="276" w:lineRule="auto"/>
       </w:pPr>
       <w:r>
         <w:t xml:space="preserve">                "</w:t>
@@ -2834,7 +3648,7 @@
     </w:p>
     <w:p>
       <w:pPr>
-        <w:spacing w:after="0" w:line="240" w:lineRule="auto"/>
+        <w:spacing w:after="0" w:line="276" w:lineRule="auto"/>
       </w:pPr>
       <w:r>
         <w:t xml:space="preserve">                "</w:t>
@@ -2850,7 +3664,7 @@
     </w:p>
     <w:p>
       <w:pPr>
-        <w:spacing w:after="0" w:line="240" w:lineRule="auto"/>
+        <w:spacing w:after="0" w:line="276" w:lineRule="auto"/>
       </w:pPr>
       <w:r>
         <w:t xml:space="preserve">            },</w:t>
@@ -2858,7 +3672,7 @@
     </w:p>
     <w:p>
       <w:pPr>
-        <w:spacing w:after="0" w:line="240" w:lineRule="auto"/>
+        <w:spacing w:after="0" w:line="276" w:lineRule="auto"/>
       </w:pPr>
       <w:r>
         <w:t xml:space="preserve">            {</w:t>
@@ -2866,7 +3680,7 @@
     </w:p>
     <w:p>
       <w:pPr>
-        <w:spacing w:after="0" w:line="240" w:lineRule="auto"/>
+        <w:spacing w:after="0" w:line="276" w:lineRule="auto"/>
       </w:pPr>
       <w:r>
         <w:t xml:space="preserve">                "id": 3,</w:t>
@@ -2874,10 +3688,9 @@
     </w:p>
     <w:p>
       <w:pPr>
-        <w:spacing w:after="0" w:line="240" w:lineRule="auto"/>
-      </w:pPr>
-      <w:r>
-        <w:lastRenderedPageBreak/>
+        <w:spacing w:after="0" w:line="276" w:lineRule="auto"/>
+      </w:pPr>
+      <w:r>
         <w:t xml:space="preserve">                "</w:t>
       </w:r>
       <w:proofErr w:type="spellStart"/>
@@ -2891,7 +3704,7 @@
     </w:p>
     <w:p>
       <w:pPr>
-        <w:spacing w:after="0" w:line="240" w:lineRule="auto"/>
+        <w:spacing w:after="0" w:line="276" w:lineRule="auto"/>
       </w:pPr>
       <w:r>
         <w:t xml:space="preserve">                "</w:t>
@@ -2907,7 +3720,7 @@
     </w:p>
     <w:p>
       <w:pPr>
-        <w:spacing w:after="0" w:line="240" w:lineRule="auto"/>
+        <w:spacing w:after="0" w:line="276" w:lineRule="auto"/>
       </w:pPr>
       <w:r>
         <w:t xml:space="preserve">                "</w:t>
@@ -2923,7 +3736,7 @@
     </w:p>
     <w:p>
       <w:pPr>
-        <w:spacing w:after="0" w:line="240" w:lineRule="auto"/>
+        <w:spacing w:after="0" w:line="276" w:lineRule="auto"/>
       </w:pPr>
       <w:r>
         <w:t xml:space="preserve">                "</w:t>
@@ -2939,7 +3752,7 @@
     </w:p>
     <w:p>
       <w:pPr>
-        <w:spacing w:after="0" w:line="240" w:lineRule="auto"/>
+        <w:spacing w:after="0" w:line="276" w:lineRule="auto"/>
       </w:pPr>
       <w:r>
         <w:t xml:space="preserve">                "</w:t>
@@ -2955,7 +3768,7 @@
     </w:p>
     <w:p>
       <w:pPr>
-        <w:spacing w:after="0" w:line="240" w:lineRule="auto"/>
+        <w:spacing w:after="0" w:line="276" w:lineRule="auto"/>
       </w:pPr>
       <w:r>
         <w:t xml:space="preserve">            }</w:t>
@@ -2963,7 +3776,7 @@
     </w:p>
     <w:p>
       <w:pPr>
-        <w:spacing w:after="0" w:line="240" w:lineRule="auto"/>
+        <w:spacing w:after="0" w:line="276" w:lineRule="auto"/>
       </w:pPr>
       <w:r>
         <w:t xml:space="preserve">        ]</w:t>
@@ -2971,7 +3784,7 @@
     </w:p>
     <w:p>
       <w:pPr>
-        <w:spacing w:after="0" w:line="240" w:lineRule="auto"/>
+        <w:spacing w:after="0" w:line="276" w:lineRule="auto"/>
       </w:pPr>
       <w:r>
         <w:t xml:space="preserve">    }</w:t>
@@ -2982,7 +3795,7 @@
         <w:pBdr>
           <w:bottom w:val="single" w:sz="6" w:space="1" w:color="auto"/>
         </w:pBdr>
-        <w:spacing w:after="0" w:line="240" w:lineRule="auto"/>
+        <w:spacing w:after="0" w:line="276" w:lineRule="auto"/>
       </w:pPr>
       <w:proofErr w:type="spellStart"/>
       <w:r>
@@ -3363,15 +4176,29 @@
     </w:p>
     <w:p>
       <w:pPr>
-        <w:ind w:left="1440" w:firstLine="720"/>
-      </w:pPr>
-      <w:proofErr w:type="spellStart"/>
-      <w:r>
+        <w:spacing w:line="276" w:lineRule="auto"/>
         <w:rPr>
           <w:i/>
           <w:sz w:val="28"/>
           <w:u w:val="single"/>
         </w:rPr>
+      </w:pPr>
+    </w:p>
+    <w:p>
+      <w:pPr>
+        <w:spacing w:line="276" w:lineRule="auto"/>
+        <w:ind w:left="1440" w:firstLine="720"/>
+      </w:pPr>
+      <w:bookmarkStart w:id="0" w:name="_GoBack"/>
+      <w:bookmarkEnd w:id="0"/>
+      <w:proofErr w:type="spellStart"/>
+      <w:r>
+        <w:rPr>
+          <w:i/>
+          <w:sz w:val="28"/>
+          <w:u w:val="single"/>
+        </w:rPr>
+        <w:lastRenderedPageBreak/>
         <w:t>Kassirin</w:t>
       </w:r>
       <w:proofErr w:type="spellEnd"/>
@@ -3396,14 +4223,10 @@
     </w:p>
     <w:p>
       <w:pPr>
-        <w:spacing w:after="0" w:line="240" w:lineRule="auto"/>
-      </w:pPr>
-      <w:bookmarkStart w:id="0" w:name="_GoBack"/>
-      <w:r>
-        <w:t>M</w:t>
-      </w:r>
-      <w:r>
-        <w:t xml:space="preserve">arket </w:t>
+        <w:spacing w:after="0" w:line="276" w:lineRule="auto"/>
+      </w:pPr>
+      <w:r>
+        <w:t xml:space="preserve">Market </w:t>
       </w:r>
       <w:proofErr w:type="spellStart"/>
       <w:r>
@@ -3533,15 +4356,12 @@
     </w:p>
     <w:p>
       <w:pPr>
-        <w:spacing w:after="0" w:line="240" w:lineRule="auto"/>
+        <w:spacing w:after="0" w:line="276" w:lineRule="auto"/>
         <w:ind w:firstLine="720"/>
       </w:pPr>
       <w:proofErr w:type="gramStart"/>
       <w:r>
-        <w:t>POST</w:t>
-      </w:r>
-      <w:r>
-        <w:t xml:space="preserve">  (</w:t>
+        <w:t>POST  (</w:t>
       </w:r>
       <w:proofErr w:type="gramEnd"/>
       <w:r>
@@ -3556,7 +4376,7 @@
     </w:p>
     <w:p>
       <w:pPr>
-        <w:spacing w:after="0" w:line="240" w:lineRule="auto"/>
+        <w:spacing w:after="0" w:line="276" w:lineRule="auto"/>
         <w:ind w:firstLine="720"/>
       </w:pPr>
       <w:r>
@@ -3564,16 +4384,7 @@
       </w:r>
       <w:proofErr w:type="gramStart"/>
       <w:r>
-        <w:t>(</w:t>
-      </w:r>
-      <w:r>
-        <w:t>{</w:t>
-      </w:r>
-      <w:r>
-        <w:t xml:space="preserve"> </w:t>
-      </w:r>
-      <w:r>
-        <w:t>"</w:t>
+        <w:t>({ "</w:t>
       </w:r>
       <w:proofErr w:type="spellStart"/>
       <w:proofErr w:type="gramEnd"/>
@@ -3587,7 +4398,7 @@
     </w:p>
     <w:p>
       <w:pPr>
-        <w:spacing w:after="0" w:line="240" w:lineRule="auto"/>
+        <w:spacing w:after="0" w:line="276" w:lineRule="auto"/>
       </w:pPr>
       <w:r>
         <w:t xml:space="preserve">        </w:t>
@@ -3600,19 +4411,11 @@
       </w:r>
       <w:r>
         <w:tab/>
-      </w:r>
-      <w:r>
         <w:t xml:space="preserve"> </w:t>
       </w:r>
       <w:proofErr w:type="gramStart"/>
       <w:r>
-        <w:t>{</w:t>
-      </w:r>
-      <w:r>
-        <w:t xml:space="preserve"> </w:t>
-      </w:r>
-      <w:r>
-        <w:t xml:space="preserve"> "</w:t>
+        <w:t>{  "</w:t>
       </w:r>
       <w:proofErr w:type="spellStart"/>
       <w:proofErr w:type="gramEnd"/>
@@ -3626,7 +4429,7 @@
     </w:p>
     <w:p>
       <w:pPr>
-        <w:spacing w:after="0" w:line="240" w:lineRule="auto"/>
+        <w:spacing w:after="0" w:line="276" w:lineRule="auto"/>
       </w:pPr>
       <w:r>
         <w:t xml:space="preserve">            </w:t>
@@ -3651,10 +4454,7 @@
       </w:r>
       <w:proofErr w:type="gramStart"/>
       <w:r>
-        <w:t xml:space="preserve">2 </w:t>
-      </w:r>
-      <w:r>
-        <w:t>}</w:t>
+        <w:t>2 }</w:t>
       </w:r>
       <w:proofErr w:type="gramEnd"/>
       <w:r>
@@ -3663,7 +4463,7 @@
     </w:p>
     <w:p>
       <w:pPr>
-        <w:spacing w:after="0" w:line="240" w:lineRule="auto"/>
+        <w:spacing w:after="0" w:line="276" w:lineRule="auto"/>
       </w:pPr>
       <w:r>
         <w:t xml:space="preserve">         </w:t>
@@ -3679,13 +4479,7 @@
       </w:r>
       <w:proofErr w:type="gramStart"/>
       <w:r>
-        <w:t>{</w:t>
-      </w:r>
-      <w:r>
-        <w:t xml:space="preserve">  </w:t>
-      </w:r>
-      <w:r>
-        <w:t>"</w:t>
+        <w:t>{  "</w:t>
       </w:r>
       <w:proofErr w:type="spellStart"/>
       <w:proofErr w:type="gramEnd"/>
@@ -3699,7 +4493,7 @@
     </w:p>
     <w:p>
       <w:pPr>
-        <w:spacing w:after="0" w:line="240" w:lineRule="auto"/>
+        <w:spacing w:after="0" w:line="276" w:lineRule="auto"/>
       </w:pPr>
       <w:r>
         <w:t xml:space="preserve">            </w:t>
@@ -3712,10 +4506,7 @@
       </w:r>
       <w:r>
         <w:tab/>
-        <w:t xml:space="preserve">  </w:t>
-      </w:r>
-      <w:r>
-        <w:t xml:space="preserve"> "</w:t>
+        <w:t xml:space="preserve">   "</w:t>
       </w:r>
       <w:proofErr w:type="spellStart"/>
       <w:r>
@@ -3727,19 +4518,13 @@
       </w:r>
       <w:proofErr w:type="gramStart"/>
       <w:r>
-        <w:t>5</w:t>
-      </w:r>
-      <w:r>
-        <w:t xml:space="preserve"> </w:t>
-      </w:r>
-      <w:r>
-        <w:t>}</w:t>
+        <w:t>5 }</w:t>
       </w:r>
       <w:proofErr w:type="gramEnd"/>
     </w:p>
     <w:p>
       <w:pPr>
-        <w:spacing w:after="0" w:line="240" w:lineRule="auto"/>
+        <w:spacing w:after="0" w:line="276" w:lineRule="auto"/>
       </w:pPr>
       <w:r>
         <w:t xml:space="preserve">    </w:t>
@@ -3752,21 +4537,15 @@
       </w:r>
       <w:r>
         <w:tab/>
-        <w:t xml:space="preserve"> ]</w:t>
-      </w:r>
-      <w:r>
-        <w:t xml:space="preserve"> }</w:t>
-      </w:r>
-    </w:p>
-    <w:p>
-      <w:pPr>
-        <w:spacing w:after="0" w:line="240" w:lineRule="auto"/>
-      </w:pPr>
-      <w:r>
-        <w:t>B</w:t>
-      </w:r>
-      <w:r>
-        <w:t xml:space="preserve">arcode-a gore </w:t>
+        <w:t xml:space="preserve"> ] }</w:t>
+      </w:r>
+    </w:p>
+    <w:p>
+      <w:pPr>
+        <w:spacing w:after="0" w:line="276" w:lineRule="auto"/>
+      </w:pPr>
+      <w:r>
+        <w:t xml:space="preserve">Barcode-a gore </w:t>
       </w:r>
       <w:proofErr w:type="spellStart"/>
       <w:r>
@@ -4088,7 +4867,7 @@
     </w:p>
     <w:p>
       <w:pPr>
-        <w:spacing w:after="0" w:line="240" w:lineRule="auto"/>
+        <w:spacing w:after="0" w:line="276" w:lineRule="auto"/>
         <w:ind w:firstLine="720"/>
       </w:pPr>
       <w:r>
@@ -4108,39 +4887,30 @@
     </w:p>
     <w:p>
       <w:pPr>
-        <w:spacing w:after="0" w:line="240" w:lineRule="auto"/>
+        <w:spacing w:after="0" w:line="276" w:lineRule="auto"/>
         <w:ind w:firstLine="720"/>
       </w:pPr>
       <w:r>
-        <w:t xml:space="preserve">Key – </w:t>
-      </w:r>
-      <w:r>
-        <w:t>barcode</w:t>
-      </w:r>
-      <w:r>
-        <w:tab/>
-      </w:r>
-      <w:r>
-        <w:tab/>
-      </w:r>
-      <w:r>
-        <w:tab/>
-        <w:t xml:space="preserve">value – </w:t>
-      </w:r>
-      <w:r>
-        <w:t>1384…</w:t>
-      </w:r>
-    </w:p>
-    <w:p>
-      <w:pPr>
-        <w:spacing w:after="0" w:line="240" w:lineRule="auto"/>
-      </w:pPr>
-      <w:proofErr w:type="spellStart"/>
-      <w:r>
-        <w:t>T</w:t>
-      </w:r>
-      <w:r>
-        <w:t>ek</w:t>
+        <w:t>Key – barcode</w:t>
+      </w:r>
+      <w:r>
+        <w:tab/>
+      </w:r>
+      <w:r>
+        <w:tab/>
+      </w:r>
+      <w:r>
+        <w:tab/>
+        <w:t>value – 1384…</w:t>
+      </w:r>
+    </w:p>
+    <w:p>
+      <w:pPr>
+        <w:spacing w:after="0" w:line="276" w:lineRule="auto"/>
+      </w:pPr>
+      <w:proofErr w:type="spellStart"/>
+      <w:r>
+        <w:t>Tek</w:t>
       </w:r>
       <w:proofErr w:type="spellEnd"/>
       <w:r>
@@ -4208,10 +4978,7 @@
       </w:r>
       <w:proofErr w:type="spellEnd"/>
       <w:r>
-        <w:t xml:space="preserve"> (barcode, name, price, quantity, .</w:t>
-      </w:r>
-      <w:r>
-        <w:t xml:space="preserve">..) </w:t>
+        <w:t xml:space="preserve"> (barcode, name, price, quantity, ...) </w:t>
       </w:r>
       <w:proofErr w:type="spellStart"/>
       <w:r>
@@ -4227,10 +4994,7 @@
       </w:r>
       <w:proofErr w:type="spellEnd"/>
       <w:r>
-        <w:t>. B</w:t>
-      </w:r>
-      <w:r>
-        <w:t xml:space="preserve">u </w:t>
+        <w:t xml:space="preserve">. Bu </w:t>
       </w:r>
       <w:proofErr w:type="spellStart"/>
       <w:r>
@@ -4384,7 +5148,7 @@
     </w:p>
     <w:p>
       <w:pPr>
-        <w:spacing w:after="0" w:line="240" w:lineRule="auto"/>
+        <w:spacing w:after="0" w:line="276" w:lineRule="auto"/>
         <w:ind w:firstLine="720"/>
       </w:pPr>
       <w:r>
@@ -4402,7 +5166,7 @@
     </w:p>
     <w:p>
       <w:pPr>
-        <w:spacing w:after="0" w:line="240" w:lineRule="auto"/>
+        <w:spacing w:after="0" w:line="276" w:lineRule="auto"/>
         <w:ind w:firstLine="720"/>
       </w:pPr>
       <w:r>
@@ -4410,16 +5174,7 @@
       </w:r>
       <w:proofErr w:type="gramStart"/>
       <w:r>
-        <w:t>(</w:t>
-      </w:r>
-      <w:r>
-        <w:t>{</w:t>
-      </w:r>
-      <w:r>
-        <w:t xml:space="preserve"> </w:t>
-      </w:r>
-      <w:r>
-        <w:t>"</w:t>
+        <w:t>({ "</w:t>
       </w:r>
       <w:proofErr w:type="spellStart"/>
       <w:proofErr w:type="gramEnd"/>
@@ -4433,14 +5188,11 @@
     </w:p>
     <w:p>
       <w:pPr>
-        <w:spacing w:after="0" w:line="240" w:lineRule="auto"/>
+        <w:spacing w:after="0" w:line="276" w:lineRule="auto"/>
         <w:ind w:firstLine="720"/>
       </w:pPr>
       <w:r>
-        <w:t xml:space="preserve">      </w:t>
-      </w:r>
-      <w:r>
-        <w:t xml:space="preserve">       "</w:t>
+        <w:t xml:space="preserve">             "</w:t>
       </w:r>
       <w:proofErr w:type="spellStart"/>
       <w:r>
@@ -4452,19 +5204,13 @@
       </w:r>
       <w:proofErr w:type="gramStart"/>
       <w:r>
-        <w:t>12435</w:t>
-      </w:r>
-      <w:r>
-        <w:t xml:space="preserve"> </w:t>
-      </w:r>
-      <w:r>
-        <w:t>}</w:t>
+        <w:t>12435 }</w:t>
       </w:r>
       <w:proofErr w:type="gramEnd"/>
     </w:p>
     <w:p>
       <w:pPr>
-        <w:spacing w:after="0" w:line="240" w:lineRule="auto"/>
+        <w:spacing w:after="0" w:line="276" w:lineRule="auto"/>
       </w:pPr>
       <w:proofErr w:type="spellStart"/>
       <w:r>
@@ -4906,7 +5652,6 @@
       <w:r>
         <w:t>.</w:t>
       </w:r>
-      <w:bookmarkEnd w:id="0"/>
     </w:p>
     <w:sectPr>
       <w:pgSz w:w="11906" w:h="16838"/>

</xml_diff>